<commit_message>
best F1 : 0.880
</commit_message>
<xml_diff>
--- a/template/arnaud_do_not_erase.docx
+++ b/template/arnaud_do_not_erase.docx
@@ -1388,6 +1388,12 @@
         <w:rPr>
           <w:lang w:val="en-US"/>
         </w:rPr>
+        <w:t>(F1 : 86,7)</w:t>
+      </w:r>
+      <w:r>
+        <w:rPr>
+          <w:lang w:val="en-US"/>
+        </w:rPr>
         <w:br/>
       </w:r>
       <w:r>
@@ -1545,6 +1551,12 @@
         <w:rPr>
           <w:lang w:val="en-US"/>
         </w:rPr>
+        <w:t xml:space="preserve"> (F1: 86,8)</w:t>
+      </w:r>
+      <w:r>
+        <w:rPr>
+          <w:lang w:val="en-US"/>
+        </w:rPr>
         <w:br/>
       </w:r>
       <w:r>
@@ -1596,6 +1608,224 @@
         </w:rPr>
         <w:t>IOU IS A LIAR !</w:t>
       </w:r>
+      <w:r>
+        <w:rPr>
+          <w:lang w:val="en-US"/>
+        </w:rPr>
+        <w:t xml:space="preserve"> </w:t>
+      </w:r>
+      <w:proofErr w:type="spellStart"/>
+      <w:r>
+        <w:rPr>
+          <w:lang w:val="en-US"/>
+        </w:rPr>
+        <w:t>Acutally</w:t>
+      </w:r>
+      <w:proofErr w:type="spellEnd"/>
+      <w:r>
+        <w:rPr>
+          <w:lang w:val="en-US"/>
+        </w:rPr>
+        <w:t xml:space="preserve"> no, it does not say how the model generalize to test set…</w:t>
+      </w:r>
+      <w:r>
+        <w:rPr>
+          <w:lang w:val="en-US"/>
+        </w:rPr>
+        <w:t xml:space="preserve"> It’s a good indicator on </w:t>
+      </w:r>
+      <w:proofErr w:type="spellStart"/>
+      <w:r>
+        <w:rPr>
+          <w:lang w:val="en-US"/>
+        </w:rPr>
+        <w:t>wheter</w:t>
+      </w:r>
+      <w:proofErr w:type="spellEnd"/>
+      <w:r>
+        <w:rPr>
+          <w:lang w:val="en-US"/>
+        </w:rPr>
+        <w:t xml:space="preserve"> the model is actually learning.. but it should not overfit..</w:t>
+      </w:r>
+      <w:r>
+        <w:rPr>
+          <w:lang w:val="en-US"/>
+        </w:rPr>
+        <w:br/>
+      </w:r>
+      <w:r>
+        <w:rPr>
+          <w:lang w:val="en-US"/>
+        </w:rPr>
+        <w:br/>
+      </w:r>
+      <w:r>
+        <w:rPr>
+          <w:lang w:val="en-US"/>
+        </w:rPr>
+        <w:br/>
+      </w:r>
+      <w:r>
+        <w:rPr>
+          <w:lang w:val="en-US"/>
+        </w:rPr>
+        <w:br/>
+      </w:r>
+      <w:r>
+        <w:rPr>
+          <w:lang w:val="en-US"/>
+        </w:rPr>
+        <w:br/>
+      </w:r>
+      <w:r>
+        <w:rPr>
+          <w:lang w:val="en-US"/>
+        </w:rPr>
+        <w:lastRenderedPageBreak/>
+        <w:br/>
+      </w:r>
+    </w:p>
+    <w:p>
+      <w:pPr>
+        <w:rPr>
+          <w:lang w:val="en-US"/>
+        </w:rPr>
+      </w:pPr>
+    </w:p>
+    <w:p>
+      <w:pPr>
+        <w:rPr>
+          <w:lang w:val="en-US"/>
+        </w:rPr>
+      </w:pPr>
+    </w:p>
+    <w:p>
+      <w:pPr>
+        <w:rPr>
+          <w:lang w:val="en-US"/>
+        </w:rPr>
+      </w:pPr>
+      <w:r>
+        <w:rPr>
+          <w:noProof/>
+          <w:lang w:val="en-US"/>
+        </w:rPr>
+        <w:drawing>
+          <wp:inline distT="0" distB="0" distL="0" distR="0" wp14:anchorId="3A17E430" wp14:editId="4199D3AA">
+            <wp:extent cx="5972175" cy="2981325"/>
+            <wp:effectExtent l="0" t="0" r="9525" b="9525"/>
+            <wp:docPr id="1131016547" name="Image 1"/>
+            <wp:cNvGraphicFramePr>
+              <a:graphicFrameLocks xmlns:a="http://schemas.openxmlformats.org/drawingml/2006/main" noChangeAspect="1"/>
+            </wp:cNvGraphicFramePr>
+            <a:graphic xmlns:a="http://schemas.openxmlformats.org/drawingml/2006/main">
+              <a:graphicData uri="http://schemas.openxmlformats.org/drawingml/2006/picture">
+                <pic:pic xmlns:pic="http://schemas.openxmlformats.org/drawingml/2006/picture">
+                  <pic:nvPicPr>
+                    <pic:cNvPr id="0" name="Picture 1"/>
+                    <pic:cNvPicPr>
+                      <a:picLocks noChangeAspect="1" noChangeArrowheads="1"/>
+                    </pic:cNvPicPr>
+                  </pic:nvPicPr>
+                  <pic:blipFill>
+                    <a:blip r:embed="rId11">
+                      <a:extLst>
+                        <a:ext uri="{28A0092B-C50C-407E-A947-70E740481C1C}">
+                          <a14:useLocalDpi xmlns:a14="http://schemas.microsoft.com/office/drawing/2010/main" val="0"/>
+                        </a:ext>
+                      </a:extLst>
+                    </a:blip>
+                    <a:srcRect/>
+                    <a:stretch>
+                      <a:fillRect/>
+                    </a:stretch>
+                  </pic:blipFill>
+                  <pic:spPr bwMode="auto">
+                    <a:xfrm>
+                      <a:off x="0" y="0"/>
+                      <a:ext cx="5972175" cy="2981325"/>
+                    </a:xfrm>
+                    <a:prstGeom prst="rect">
+                      <a:avLst/>
+                    </a:prstGeom>
+                    <a:noFill/>
+                    <a:ln>
+                      <a:noFill/>
+                    </a:ln>
+                  </pic:spPr>
+                </pic:pic>
+              </a:graphicData>
+            </a:graphic>
+          </wp:inline>
+        </w:drawing>
+      </w:r>
+    </w:p>
+    <w:p>
+      <w:pPr>
+        <w:rPr>
+          <w:lang w:val="en-US"/>
+        </w:rPr>
+      </w:pPr>
+    </w:p>
+    <w:p>
+      <w:pPr>
+        <w:rPr>
+          <w:lang w:val="en-US"/>
+        </w:rPr>
+      </w:pPr>
+    </w:p>
+    <w:p>
+      <w:pPr>
+        <w:rPr>
+          <w:lang w:val="en-US"/>
+        </w:rPr>
+      </w:pPr>
+    </w:p>
+    <w:p>
+      <w:pPr>
+        <w:rPr>
+          <w:lang w:val="en-US"/>
+        </w:rPr>
+      </w:pPr>
+      <w:r>
+        <w:rPr>
+          <w:lang w:val="en-US"/>
+        </w:rPr>
+        <w:t>Adding small variation to HUE, brightness and saturation gave better result !</w:t>
+      </w:r>
+      <w:r>
+        <w:rPr>
+          <w:lang w:val="en-US"/>
+        </w:rPr>
+        <w:br/>
+      </w:r>
+      <w:r>
+        <w:rPr>
+          <w:lang w:val="en-US"/>
+        </w:rPr>
+        <w:br/>
+        <w:t>f1 score went from 82 to 85,6 !</w:t>
+      </w:r>
+      <w:r>
+        <w:rPr>
+          <w:lang w:val="en-US"/>
+        </w:rPr>
+        <w:br/>
+      </w:r>
+      <w:r>
+        <w:rPr>
+          <w:lang w:val="en-US"/>
+        </w:rPr>
+        <w:br/>
+      </w:r>
+    </w:p>
+    <w:p>
+      <w:pPr>
+        <w:rPr>
+          <w:lang w:val="en-US"/>
+        </w:rPr>
+      </w:pPr>
     </w:p>
     <w:sectPr>
       <w:pgSz w:w="12240" w:h="15840"/>

</xml_diff>